<commit_message>
some work on client information
</commit_message>
<xml_diff>
--- a/Client Information - Parsa.docx
+++ b/Client Information - Parsa.docx
@@ -4,9 +4,6 @@
   <w:body>
     <w:sdt>
       <w:sdtPr>
-        <w:rPr>
-          <w:rtl/>
-        </w:rPr>
         <w:id w:val="387150421"/>
         <w:docPartObj>
           <w:docPartGallery w:val="Cover Pages"/>
@@ -16,11 +13,13 @@
       <w:sdtEndPr>
         <w:rPr>
           <w:bCs/>
-          <w:rtl w:val="0"/>
         </w:rPr>
       </w:sdtEndPr>
       <w:sdtContent>
         <w:p>
+          <w:pPr>
+            <w:bidi w:val="0"/>
+          </w:pPr>
           <w:r>
             <w:rPr>
               <w:noProof/>
@@ -345,7 +344,7 @@
               </mc:Choice>
               <mc:Fallback>
                 <w:pict>
-                  <v:group w14:anchorId="61621BD4" id="Group 193" o:spid="_x0000_s1026" style="position:absolute;left:0;text-align:left;margin-left:0;margin-top:0;width:540.55pt;height:718.4pt;z-index:-251657216;mso-width-percent:882;mso-height-percent:909;mso-position-horizontal:center;mso-position-horizontal-relative:page;mso-position-vertical:center;mso-position-vertical-relative:page;mso-width-percent:882;mso-height-percent:909" coordsize="68648,91235" o:gfxdata="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">
+                  <v:group w14:anchorId="61621BD4" id="Group 193" o:spid="_x0000_s1026" style="position:absolute;margin-left:0;margin-top:0;width:540.55pt;height:718.4pt;z-index:-251657216;mso-width-percent:882;mso-height-percent:909;mso-position-horizontal:center;mso-position-horizontal-relative:page;mso-position-vertical:center;mso-position-vertical-relative:page;mso-width-percent:882;mso-height-percent:909" coordsize="68648,91235" o:gfxdata="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">
                     <v:rect id="Rectangle 194" o:spid="_x0000_s1027" style="position:absolute;width:68580;height:13716;visibility:visible;mso-wrap-style:square;v-text-anchor:middle" o:gfxdata="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" fillcolor="#4472c4 [3204]" stroked="f" strokeweight="1pt"/>
                     <v:rect id="Rectangle 195" o:spid="_x0000_s1028" style="position:absolute;top:40943;width:68580;height:50292;visibility:visible;mso-wrap-style:square;v-text-anchor:bottom" o:gfxdata="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" fillcolor="#4472c4 [3204]" stroked="f" strokeweight="1pt">
                       <v:textbox inset="36pt,57.6pt,36pt,36pt">
@@ -762,8 +761,8 @@
     </w:p>
     <w:p>
       <w:pPr>
+        <w:bidi w:val="0"/>
         <w:spacing w:after="240"/>
-        <w:jc w:val="right"/>
         <w:rPr>
           <w:b/>
           <w:bCs/>
@@ -825,22 +824,120 @@
         <w:t xml:space="preserve"> </w:t>
       </w:r>
       <w:r>
-        <w:t>recently</w:t>
-      </w:r>
-      <w:r>
-        <w:t xml:space="preserve"> been admitted to the</w:t>
+        <w:t>recently been admitted to the</w:t>
+      </w:r>
+      <w:r>
+        <w:t xml:space="preserve"> Diploma of</w:t>
       </w:r>
       <w:r>
         <w:t xml:space="preserve"> </w:t>
       </w:r>
       <w:r>
-        <w:t>Marketing Management program of British Columbia Institute of Technology starting this winter (January 2024)</w:t>
-      </w:r>
-      <w:r>
-        <w:t>. Therefore, I am applying for a Study Permit and I appreciate it if you kindly approve my request.</w:t>
-      </w:r>
-      <w:bookmarkStart w:id="0" w:name="_GoBack"/>
-      <w:bookmarkEnd w:id="0"/>
+        <w:t xml:space="preserve">Marketing Management </w:t>
+      </w:r>
+      <w:r>
+        <w:t xml:space="preserve">at </w:t>
+      </w:r>
+      <w:r>
+        <w:t>British Columbia Institute of Technology starting this winter (January 2024)</w:t>
+      </w:r>
+      <w:r>
+        <w:t>.</w:t>
+      </w:r>
+      <w:r>
+        <w:t xml:space="preserve"> In this regard,</w:t>
+      </w:r>
+      <w:r>
+        <w:t xml:space="preserve"> I am applying for a Study Permit and I appreciate it if you kindly approve my request.</w:t>
+      </w:r>
+    </w:p>
+    <w:p>
+      <w:pPr>
+        <w:bidi w:val="0"/>
+        <w:jc w:val="both"/>
+      </w:pPr>
+      <w:r>
+        <w:t>In the following you can find information concerning my:</w:t>
+      </w:r>
+    </w:p>
+    <w:p>
+      <w:pPr>
+        <w:pStyle w:val="ListParagraph"/>
+        <w:numPr>
+          <w:ilvl w:val="0"/>
+          <w:numId w:val="7"/>
+        </w:numPr>
+        <w:bidi w:val="0"/>
+        <w:jc w:val="both"/>
+      </w:pPr>
+      <w:r>
+        <w:t>CV</w:t>
+      </w:r>
+    </w:p>
+    <w:p>
+      <w:pPr>
+        <w:pStyle w:val="ListParagraph"/>
+        <w:numPr>
+          <w:ilvl w:val="0"/>
+          <w:numId w:val="7"/>
+        </w:numPr>
+        <w:bidi w:val="0"/>
+        <w:jc w:val="both"/>
+      </w:pPr>
+      <w:r>
+        <w:t>Study Plan</w:t>
+      </w:r>
+    </w:p>
+    <w:p>
+      <w:pPr>
+        <w:pStyle w:val="ListParagraph"/>
+        <w:numPr>
+          <w:ilvl w:val="0"/>
+          <w:numId w:val="7"/>
+        </w:numPr>
+        <w:bidi w:val="0"/>
+        <w:jc w:val="both"/>
+      </w:pPr>
+      <w:r>
+        <w:t>Educational documents</w:t>
+      </w:r>
+    </w:p>
+    <w:p>
+      <w:pPr>
+        <w:pStyle w:val="ListParagraph"/>
+        <w:numPr>
+          <w:ilvl w:val="0"/>
+          <w:numId w:val="7"/>
+        </w:numPr>
+        <w:bidi w:val="0"/>
+        <w:jc w:val="both"/>
+      </w:pPr>
+      <w:r>
+        <w:t>Professional documents</w:t>
+      </w:r>
+    </w:p>
+    <w:p>
+      <w:pPr>
+        <w:pStyle w:val="ListParagraph"/>
+        <w:numPr>
+          <w:ilvl w:val="0"/>
+          <w:numId w:val="7"/>
+        </w:numPr>
+        <w:bidi w:val="0"/>
+        <w:jc w:val="both"/>
+      </w:pPr>
+      <w:r>
+        <w:t>Criminal Records</w:t>
+      </w:r>
+    </w:p>
+    <w:p>
+      <w:pPr>
+        <w:bidi w:val="0"/>
+        <w:jc w:val="both"/>
+      </w:pPr>
+      <w:r>
+        <w:t>Thank you in advance for your time.</w:t>
+      </w:r>
     </w:p>
     <w:p>
       <w:pPr>
@@ -870,6 +967,13 @@
         <w:t>Parsa</w:t>
       </w:r>
       <w:proofErr w:type="spellEnd"/>
+      <w:r>
+        <w:rPr>
+          <w:b/>
+          <w:bCs/>
+        </w:rPr>
+        <w:t xml:space="preserve"> Moshiri</w:t>
+      </w:r>
     </w:p>
     <w:p>
       <w:pPr>
@@ -942,30 +1046,15 @@
             </w:rPr>
           </w:pPr>
           <w:r>
-            <w:rPr>
-              <w:b w:val="0"/>
-              <w:bCs w:val="0"/>
-              <w:caps w:val="0"/>
-            </w:rPr>
             <w:fldChar w:fldCharType="begin"/>
           </w:r>
           <w:r>
-            <w:rPr>
-              <w:b w:val="0"/>
-              <w:bCs w:val="0"/>
-              <w:caps w:val="0"/>
-            </w:rPr>
             <w:instrText xml:space="preserve"> TOC \o \h \z \u </w:instrText>
           </w:r>
           <w:r>
-            <w:rPr>
-              <w:b w:val="0"/>
-              <w:bCs w:val="0"/>
-              <w:caps w:val="0"/>
-            </w:rPr>
             <w:fldChar w:fldCharType="separate"/>
           </w:r>
-          <w:hyperlink w:anchor="_Toc146717921" w:history="1">
+          <w:hyperlink w:anchor="_Toc147073093" w:history="1">
             <w:r>
               <w:rPr>
                 <w:rStyle w:val="Hyperlink"/>
@@ -1037,7 +1126,7 @@
                 <w:noProof/>
                 <w:webHidden/>
               </w:rPr>
-              <w:instrText>Toc146717921 \h</w:instrText>
+              <w:instrText>Toc147073093 \h</w:instrText>
             </w:r>
             <w:r>
               <w:rPr>
@@ -1094,7 +1183,7 @@
               <w:rtl/>
             </w:rPr>
           </w:pPr>
-          <w:hyperlink w:anchor="_Toc146717922" w:history="1">
+          <w:hyperlink w:anchor="_Toc147073094" w:history="1">
             <w:r>
               <w:rPr>
                 <w:rStyle w:val="Hyperlink"/>
@@ -1166,7 +1255,7 @@
                 <w:noProof/>
                 <w:webHidden/>
               </w:rPr>
-              <w:instrText>Toc146717922 \h</w:instrText>
+              <w:instrText>Toc147073094 \h</w:instrText>
             </w:r>
             <w:r>
               <w:rPr>
@@ -1223,7 +1312,7 @@
               <w:rtl/>
             </w:rPr>
           </w:pPr>
-          <w:hyperlink w:anchor="_Toc146717923" w:history="1">
+          <w:hyperlink w:anchor="_Toc147073095" w:history="1">
             <w:r>
               <w:rPr>
                 <w:rStyle w:val="Hyperlink"/>
@@ -1295,7 +1384,7 @@
                 <w:noProof/>
                 <w:webHidden/>
               </w:rPr>
-              <w:instrText>Toc146717923 \h</w:instrText>
+              <w:instrText>Toc147073095 \h</w:instrText>
             </w:r>
             <w:r>
               <w:rPr>
@@ -1355,7 +1444,7 @@
               <w:rtl/>
             </w:rPr>
           </w:pPr>
-          <w:hyperlink w:anchor="_Toc146717924" w:history="1">
+          <w:hyperlink w:anchor="_Toc147073096" w:history="1">
             <w:r>
               <w:rPr>
                 <w:rStyle w:val="Hyperlink"/>
@@ -1427,7 +1516,7 @@
                 <w:noProof/>
                 <w:webHidden/>
               </w:rPr>
-              <w:instrText>Toc146717924 \h</w:instrText>
+              <w:instrText>Toc147073096 \h</w:instrText>
             </w:r>
             <w:r>
               <w:rPr>
@@ -1483,7 +1572,7 @@
               <w:rtl/>
             </w:rPr>
           </w:pPr>
-          <w:hyperlink w:anchor="_Toc146717925" w:history="1">
+          <w:hyperlink w:anchor="_Toc147073097" w:history="1">
             <w:r>
               <w:rPr>
                 <w:rStyle w:val="Hyperlink"/>
@@ -1554,7 +1643,7 @@
                 <w:noProof/>
                 <w:webHidden/>
               </w:rPr>
-              <w:instrText>Toc146717925 \h</w:instrText>
+              <w:instrText>Toc147073097 \h</w:instrText>
             </w:r>
             <w:r>
               <w:rPr>
@@ -1611,7 +1700,7 @@
               <w:rtl/>
             </w:rPr>
           </w:pPr>
-          <w:hyperlink w:anchor="_Toc146717926" w:history="1">
+          <w:hyperlink w:anchor="_Toc147073098" w:history="1">
             <w:r>
               <w:rPr>
                 <w:rStyle w:val="Hyperlink"/>
@@ -1680,7 +1769,7 @@
                 <w:noProof/>
                 <w:webHidden/>
               </w:rPr>
-              <w:instrText>Toc146717926 \h</w:instrText>
+              <w:instrText>Toc147073098 \h</w:instrText>
             </w:r>
             <w:r>
               <w:rPr>
@@ -1734,7 +1823,7 @@
               <w:rtl/>
             </w:rPr>
           </w:pPr>
-          <w:hyperlink w:anchor="_Toc146717927" w:history="1">
+          <w:hyperlink w:anchor="_Toc147073099" w:history="1">
             <w:r>
               <w:rPr>
                 <w:rStyle w:val="Hyperlink"/>
@@ -1803,7 +1892,7 @@
                 <w:noProof/>
                 <w:webHidden/>
               </w:rPr>
-              <w:instrText>Toc146717927 \h</w:instrText>
+              <w:instrText>Toc147073099 \h</w:instrText>
             </w:r>
             <w:r>
               <w:rPr>
@@ -1835,6 +1924,640 @@
                 <w:rtl/>
               </w:rPr>
               <w:t>3</w:t>
+            </w:r>
+            <w:r>
+              <w:rPr>
+                <w:rStyle w:val="Hyperlink"/>
+                <w:noProof/>
+                <w:rtl/>
+              </w:rPr>
+              <w:fldChar w:fldCharType="end"/>
+            </w:r>
+          </w:hyperlink>
+        </w:p>
+        <w:p>
+          <w:pPr>
+            <w:pStyle w:val="TOC2"/>
+            <w:tabs>
+              <w:tab w:val="left" w:pos="3093"/>
+            </w:tabs>
+            <w:rPr>
+              <w:rFonts w:eastAsiaTheme="minorEastAsia" w:cstheme="minorBidi"/>
+              <w:b w:val="0"/>
+              <w:bCs w:val="0"/>
+              <w:noProof/>
+              <w:sz w:val="22"/>
+              <w:szCs w:val="22"/>
+              <w:rtl/>
+            </w:rPr>
+          </w:pPr>
+          <w:hyperlink w:anchor="_Toc147073100" w:history="1">
+            <w:r>
+              <w:rPr>
+                <w:rStyle w:val="Hyperlink"/>
+                <w:noProof/>
+              </w:rPr>
+              <w:t>4.2</w:t>
+            </w:r>
+            <w:r>
+              <w:rPr>
+                <w:rFonts w:eastAsiaTheme="minorEastAsia" w:cstheme="minorBidi"/>
+                <w:b w:val="0"/>
+                <w:bCs w:val="0"/>
+                <w:noProof/>
+                <w:sz w:val="22"/>
+                <w:szCs w:val="22"/>
+                <w:rtl/>
+              </w:rPr>
+              <w:tab/>
+            </w:r>
+            <w:r>
+              <w:rPr>
+                <w:rStyle w:val="Hyperlink"/>
+                <w:noProof/>
+              </w:rPr>
+              <w:t>Secondary Education documents:</w:t>
+            </w:r>
+            <w:r>
+              <w:rPr>
+                <w:noProof/>
+                <w:webHidden/>
+                <w:rtl/>
+              </w:rPr>
+              <w:tab/>
+            </w:r>
+            <w:r>
+              <w:rPr>
+                <w:rStyle w:val="Hyperlink"/>
+                <w:noProof/>
+                <w:rtl/>
+              </w:rPr>
+              <w:fldChar w:fldCharType="begin"/>
+            </w:r>
+            <w:r>
+              <w:rPr>
+                <w:noProof/>
+                <w:webHidden/>
+                <w:rtl/>
+              </w:rPr>
+              <w:instrText xml:space="preserve"> </w:instrText>
+            </w:r>
+            <w:r>
+              <w:rPr>
+                <w:noProof/>
+                <w:webHidden/>
+              </w:rPr>
+              <w:instrText>PAGEREF</w:instrText>
+            </w:r>
+            <w:r>
+              <w:rPr>
+                <w:noProof/>
+                <w:webHidden/>
+                <w:rtl/>
+              </w:rPr>
+              <w:instrText xml:space="preserve"> _</w:instrText>
+            </w:r>
+            <w:r>
+              <w:rPr>
+                <w:noProof/>
+                <w:webHidden/>
+              </w:rPr>
+              <w:instrText>Toc147073100 \h</w:instrText>
+            </w:r>
+            <w:r>
+              <w:rPr>
+                <w:noProof/>
+                <w:webHidden/>
+                <w:rtl/>
+              </w:rPr>
+              <w:instrText xml:space="preserve"> </w:instrText>
+            </w:r>
+            <w:r>
+              <w:rPr>
+                <w:rStyle w:val="Hyperlink"/>
+                <w:noProof/>
+                <w:rtl/>
+              </w:rPr>
+            </w:r>
+            <w:r>
+              <w:rPr>
+                <w:rStyle w:val="Hyperlink"/>
+                <w:noProof/>
+                <w:rtl/>
+              </w:rPr>
+              <w:fldChar w:fldCharType="separate"/>
+            </w:r>
+            <w:r>
+              <w:rPr>
+                <w:noProof/>
+                <w:webHidden/>
+                <w:rtl/>
+              </w:rPr>
+              <w:t>3</w:t>
+            </w:r>
+            <w:r>
+              <w:rPr>
+                <w:rStyle w:val="Hyperlink"/>
+                <w:noProof/>
+                <w:rtl/>
+              </w:rPr>
+              <w:fldChar w:fldCharType="end"/>
+            </w:r>
+          </w:hyperlink>
+        </w:p>
+        <w:p>
+          <w:pPr>
+            <w:pStyle w:val="TOC3"/>
+            <w:tabs>
+              <w:tab w:val="left" w:pos="4139"/>
+            </w:tabs>
+            <w:rPr>
+              <w:rFonts w:eastAsiaTheme="minorEastAsia" w:cstheme="minorBidi"/>
+              <w:noProof/>
+              <w:sz w:val="22"/>
+              <w:szCs w:val="22"/>
+              <w:rtl/>
+            </w:rPr>
+          </w:pPr>
+          <w:hyperlink w:anchor="_Toc147073101" w:history="1">
+            <w:r>
+              <w:rPr>
+                <w:rStyle w:val="Hyperlink"/>
+                <w:noProof/>
+              </w:rPr>
+              <w:t>4.2.1</w:t>
+            </w:r>
+            <w:r>
+              <w:rPr>
+                <w:rFonts w:eastAsiaTheme="minorEastAsia" w:cstheme="minorBidi"/>
+                <w:noProof/>
+                <w:sz w:val="22"/>
+                <w:szCs w:val="22"/>
+                <w:rtl/>
+              </w:rPr>
+              <w:tab/>
+            </w:r>
+            <w:r>
+              <w:rPr>
+                <w:rStyle w:val="Hyperlink"/>
+                <w:noProof/>
+              </w:rPr>
+              <w:t>High School Diploma (official translation):</w:t>
+            </w:r>
+            <w:r>
+              <w:rPr>
+                <w:noProof/>
+                <w:webHidden/>
+                <w:rtl/>
+              </w:rPr>
+              <w:tab/>
+            </w:r>
+            <w:r>
+              <w:rPr>
+                <w:rStyle w:val="Hyperlink"/>
+                <w:noProof/>
+                <w:rtl/>
+              </w:rPr>
+              <w:fldChar w:fldCharType="begin"/>
+            </w:r>
+            <w:r>
+              <w:rPr>
+                <w:noProof/>
+                <w:webHidden/>
+                <w:rtl/>
+              </w:rPr>
+              <w:instrText xml:space="preserve"> </w:instrText>
+            </w:r>
+            <w:r>
+              <w:rPr>
+                <w:noProof/>
+                <w:webHidden/>
+              </w:rPr>
+              <w:instrText>PAGEREF</w:instrText>
+            </w:r>
+            <w:r>
+              <w:rPr>
+                <w:noProof/>
+                <w:webHidden/>
+                <w:rtl/>
+              </w:rPr>
+              <w:instrText xml:space="preserve"> _</w:instrText>
+            </w:r>
+            <w:r>
+              <w:rPr>
+                <w:noProof/>
+                <w:webHidden/>
+              </w:rPr>
+              <w:instrText>Toc147073101 \h</w:instrText>
+            </w:r>
+            <w:r>
+              <w:rPr>
+                <w:noProof/>
+                <w:webHidden/>
+                <w:rtl/>
+              </w:rPr>
+              <w:instrText xml:space="preserve"> </w:instrText>
+            </w:r>
+            <w:r>
+              <w:rPr>
+                <w:rStyle w:val="Hyperlink"/>
+                <w:noProof/>
+                <w:rtl/>
+              </w:rPr>
+            </w:r>
+            <w:r>
+              <w:rPr>
+                <w:rStyle w:val="Hyperlink"/>
+                <w:noProof/>
+                <w:rtl/>
+              </w:rPr>
+              <w:fldChar w:fldCharType="separate"/>
+            </w:r>
+            <w:r>
+              <w:rPr>
+                <w:noProof/>
+                <w:webHidden/>
+                <w:rtl/>
+              </w:rPr>
+              <w:t>3</w:t>
+            </w:r>
+            <w:r>
+              <w:rPr>
+                <w:rStyle w:val="Hyperlink"/>
+                <w:noProof/>
+                <w:rtl/>
+              </w:rPr>
+              <w:fldChar w:fldCharType="end"/>
+            </w:r>
+          </w:hyperlink>
+        </w:p>
+        <w:p>
+          <w:pPr>
+            <w:pStyle w:val="TOC3"/>
+            <w:tabs>
+              <w:tab w:val="left" w:pos="3276"/>
+            </w:tabs>
+            <w:rPr>
+              <w:rFonts w:eastAsiaTheme="minorEastAsia" w:cstheme="minorBidi"/>
+              <w:noProof/>
+              <w:sz w:val="22"/>
+              <w:szCs w:val="22"/>
+              <w:rtl/>
+            </w:rPr>
+          </w:pPr>
+          <w:hyperlink w:anchor="_Toc147073102" w:history="1">
+            <w:r>
+              <w:rPr>
+                <w:rStyle w:val="Hyperlink"/>
+                <w:noProof/>
+              </w:rPr>
+              <w:t>4.2.2</w:t>
+            </w:r>
+            <w:r>
+              <w:rPr>
+                <w:rFonts w:eastAsiaTheme="minorEastAsia" w:cstheme="minorBidi"/>
+                <w:noProof/>
+                <w:sz w:val="22"/>
+                <w:szCs w:val="22"/>
+                <w:rtl/>
+              </w:rPr>
+              <w:tab/>
+            </w:r>
+            <w:r>
+              <w:rPr>
+                <w:rStyle w:val="Hyperlink"/>
+                <w:noProof/>
+              </w:rPr>
+              <w:t>High School Diploma (original):</w:t>
+            </w:r>
+            <w:r>
+              <w:rPr>
+                <w:noProof/>
+                <w:webHidden/>
+                <w:rtl/>
+              </w:rPr>
+              <w:tab/>
+            </w:r>
+            <w:r>
+              <w:rPr>
+                <w:rStyle w:val="Hyperlink"/>
+                <w:noProof/>
+                <w:rtl/>
+              </w:rPr>
+              <w:fldChar w:fldCharType="begin"/>
+            </w:r>
+            <w:r>
+              <w:rPr>
+                <w:noProof/>
+                <w:webHidden/>
+                <w:rtl/>
+              </w:rPr>
+              <w:instrText xml:space="preserve"> </w:instrText>
+            </w:r>
+            <w:r>
+              <w:rPr>
+                <w:noProof/>
+                <w:webHidden/>
+              </w:rPr>
+              <w:instrText>PAGEREF</w:instrText>
+            </w:r>
+            <w:r>
+              <w:rPr>
+                <w:noProof/>
+                <w:webHidden/>
+                <w:rtl/>
+              </w:rPr>
+              <w:instrText xml:space="preserve"> _</w:instrText>
+            </w:r>
+            <w:r>
+              <w:rPr>
+                <w:noProof/>
+                <w:webHidden/>
+              </w:rPr>
+              <w:instrText>Toc147073102 \h</w:instrText>
+            </w:r>
+            <w:r>
+              <w:rPr>
+                <w:noProof/>
+                <w:webHidden/>
+                <w:rtl/>
+              </w:rPr>
+              <w:instrText xml:space="preserve"> </w:instrText>
+            </w:r>
+            <w:r>
+              <w:rPr>
+                <w:rStyle w:val="Hyperlink"/>
+                <w:noProof/>
+                <w:rtl/>
+              </w:rPr>
+            </w:r>
+            <w:r>
+              <w:rPr>
+                <w:rStyle w:val="Hyperlink"/>
+                <w:noProof/>
+                <w:rtl/>
+              </w:rPr>
+              <w:fldChar w:fldCharType="separate"/>
+            </w:r>
+            <w:r>
+              <w:rPr>
+                <w:noProof/>
+                <w:webHidden/>
+                <w:rtl/>
+              </w:rPr>
+              <w:t>3</w:t>
+            </w:r>
+            <w:r>
+              <w:rPr>
+                <w:rStyle w:val="Hyperlink"/>
+                <w:noProof/>
+                <w:rtl/>
+              </w:rPr>
+              <w:fldChar w:fldCharType="end"/>
+            </w:r>
+          </w:hyperlink>
+        </w:p>
+        <w:p>
+          <w:pPr>
+            <w:pStyle w:val="TOC3"/>
+            <w:tabs>
+              <w:tab w:val="left" w:pos="5063"/>
+            </w:tabs>
+            <w:rPr>
+              <w:rFonts w:eastAsiaTheme="minorEastAsia" w:cstheme="minorBidi"/>
+              <w:noProof/>
+              <w:sz w:val="22"/>
+              <w:szCs w:val="22"/>
+              <w:rtl/>
+            </w:rPr>
+          </w:pPr>
+          <w:hyperlink w:anchor="_Toc147073103" w:history="1">
+            <w:r>
+              <w:rPr>
+                <w:rStyle w:val="Hyperlink"/>
+                <w:noProof/>
+              </w:rPr>
+              <w:t>4.2.3</w:t>
+            </w:r>
+            <w:r>
+              <w:rPr>
+                <w:rFonts w:eastAsiaTheme="minorEastAsia" w:cstheme="minorBidi"/>
+                <w:noProof/>
+                <w:sz w:val="22"/>
+                <w:szCs w:val="22"/>
+                <w:rtl/>
+              </w:rPr>
+              <w:tab/>
+            </w:r>
+            <w:r>
+              <w:rPr>
+                <w:rStyle w:val="Hyperlink"/>
+                <w:noProof/>
+              </w:rPr>
+              <w:t>High School Transcript of Scores (official translation):</w:t>
+            </w:r>
+            <w:r>
+              <w:rPr>
+                <w:noProof/>
+                <w:webHidden/>
+                <w:rtl/>
+              </w:rPr>
+              <w:tab/>
+            </w:r>
+            <w:r>
+              <w:rPr>
+                <w:rStyle w:val="Hyperlink"/>
+                <w:noProof/>
+                <w:rtl/>
+              </w:rPr>
+              <w:fldChar w:fldCharType="begin"/>
+            </w:r>
+            <w:r>
+              <w:rPr>
+                <w:noProof/>
+                <w:webHidden/>
+                <w:rtl/>
+              </w:rPr>
+              <w:instrText xml:space="preserve"> </w:instrText>
+            </w:r>
+            <w:r>
+              <w:rPr>
+                <w:noProof/>
+                <w:webHidden/>
+              </w:rPr>
+              <w:instrText>PAGEREF</w:instrText>
+            </w:r>
+            <w:r>
+              <w:rPr>
+                <w:noProof/>
+                <w:webHidden/>
+                <w:rtl/>
+              </w:rPr>
+              <w:instrText xml:space="preserve"> _</w:instrText>
+            </w:r>
+            <w:r>
+              <w:rPr>
+                <w:noProof/>
+                <w:webHidden/>
+              </w:rPr>
+              <w:instrText>Toc147073103 \h</w:instrText>
+            </w:r>
+            <w:r>
+              <w:rPr>
+                <w:noProof/>
+                <w:webHidden/>
+                <w:rtl/>
+              </w:rPr>
+              <w:instrText xml:space="preserve"> </w:instrText>
+            </w:r>
+            <w:r>
+              <w:rPr>
+                <w:rStyle w:val="Hyperlink"/>
+                <w:noProof/>
+                <w:rtl/>
+              </w:rPr>
+            </w:r>
+            <w:r>
+              <w:rPr>
+                <w:rStyle w:val="Hyperlink"/>
+                <w:noProof/>
+                <w:rtl/>
+              </w:rPr>
+              <w:fldChar w:fldCharType="separate"/>
+            </w:r>
+            <w:r>
+              <w:rPr>
+                <w:noProof/>
+                <w:webHidden/>
+                <w:rtl/>
+              </w:rPr>
+              <w:t>3</w:t>
+            </w:r>
+            <w:r>
+              <w:rPr>
+                <w:rStyle w:val="Hyperlink"/>
+                <w:noProof/>
+                <w:rtl/>
+              </w:rPr>
+              <w:fldChar w:fldCharType="end"/>
+            </w:r>
+          </w:hyperlink>
+        </w:p>
+        <w:p>
+          <w:pPr>
+            <w:pStyle w:val="TOC3"/>
+            <w:tabs>
+              <w:tab w:val="left" w:pos="4200"/>
+            </w:tabs>
+            <w:rPr>
+              <w:rFonts w:eastAsiaTheme="minorEastAsia" w:cstheme="minorBidi"/>
+              <w:noProof/>
+              <w:sz w:val="22"/>
+              <w:szCs w:val="22"/>
+              <w:rtl/>
+            </w:rPr>
+          </w:pPr>
+          <w:hyperlink w:anchor="_Toc147073104" w:history="1">
+            <w:r>
+              <w:rPr>
+                <w:rStyle w:val="Hyperlink"/>
+                <w:noProof/>
+              </w:rPr>
+              <w:t>4.2.4</w:t>
+            </w:r>
+            <w:r>
+              <w:rPr>
+                <w:rFonts w:eastAsiaTheme="minorEastAsia" w:cstheme="minorBidi"/>
+                <w:noProof/>
+                <w:sz w:val="22"/>
+                <w:szCs w:val="22"/>
+                <w:rtl/>
+              </w:rPr>
+              <w:tab/>
+            </w:r>
+            <w:r>
+              <w:rPr>
+                <w:rStyle w:val="Hyperlink"/>
+                <w:noProof/>
+              </w:rPr>
+              <w:t>High School Transcript of Scores (original):</w:t>
+            </w:r>
+            <w:r>
+              <w:rPr>
+                <w:noProof/>
+                <w:webHidden/>
+                <w:rtl/>
+              </w:rPr>
+              <w:tab/>
+            </w:r>
+            <w:r>
+              <w:rPr>
+                <w:rStyle w:val="Hyperlink"/>
+                <w:noProof/>
+                <w:rtl/>
+              </w:rPr>
+              <w:fldChar w:fldCharType="begin"/>
+            </w:r>
+            <w:r>
+              <w:rPr>
+                <w:noProof/>
+                <w:webHidden/>
+                <w:rtl/>
+              </w:rPr>
+              <w:instrText xml:space="preserve"> </w:instrText>
+            </w:r>
+            <w:r>
+              <w:rPr>
+                <w:noProof/>
+                <w:webHidden/>
+              </w:rPr>
+              <w:instrText>PAGEREF</w:instrText>
+            </w:r>
+            <w:r>
+              <w:rPr>
+                <w:noProof/>
+                <w:webHidden/>
+                <w:rtl/>
+              </w:rPr>
+              <w:instrText xml:space="preserve"> _</w:instrText>
+            </w:r>
+            <w:r>
+              <w:rPr>
+                <w:noProof/>
+                <w:webHidden/>
+              </w:rPr>
+              <w:instrText>Toc147073104 \h</w:instrText>
+            </w:r>
+            <w:r>
+              <w:rPr>
+                <w:noProof/>
+                <w:webHidden/>
+                <w:rtl/>
+              </w:rPr>
+              <w:instrText xml:space="preserve"> </w:instrText>
+            </w:r>
+            <w:r>
+              <w:rPr>
+                <w:rStyle w:val="Hyperlink"/>
+                <w:noProof/>
+                <w:rtl/>
+              </w:rPr>
+            </w:r>
+            <w:r>
+              <w:rPr>
+                <w:rStyle w:val="Hyperlink"/>
+                <w:noProof/>
+                <w:rtl/>
+              </w:rPr>
+              <w:fldChar w:fldCharType="separate"/>
+            </w:r>
+            <w:r>
+              <w:rPr>
+                <w:noProof/>
+                <w:webHidden/>
+                <w:rtl/>
+              </w:rPr>
+              <w:t>4</w:t>
             </w:r>
             <w:r>
               <w:rPr>
@@ -1859,13 +2582,13 @@
               <w:rtl/>
             </w:rPr>
           </w:pPr>
-          <w:hyperlink w:anchor="_Toc146717928" w:history="1">
-            <w:r>
-              <w:rPr>
-                <w:rStyle w:val="Hyperlink"/>
-                <w:noProof/>
-              </w:rPr>
-              <w:t>4.2</w:t>
+          <w:hyperlink w:anchor="_Toc147073105" w:history="1">
+            <w:r>
+              <w:rPr>
+                <w:rStyle w:val="Hyperlink"/>
+                <w:noProof/>
+              </w:rPr>
+              <w:t>4.3</w:t>
             </w:r>
             <w:r>
               <w:rPr>
@@ -1884,7 +2607,7 @@
                 <w:rStyle w:val="Hyperlink"/>
                 <w:noProof/>
               </w:rPr>
-              <w:t>Educational documents:</w:t>
+              <w:t>Professional Documents:</w:t>
             </w:r>
             <w:r>
               <w:rPr>
@@ -1930,638 +2653,7 @@
                 <w:noProof/>
                 <w:webHidden/>
               </w:rPr>
-              <w:instrText>Toc146717928 \h</w:instrText>
-            </w:r>
-            <w:r>
-              <w:rPr>
-                <w:noProof/>
-                <w:webHidden/>
-                <w:rtl/>
-              </w:rPr>
-              <w:instrText xml:space="preserve"> </w:instrText>
-            </w:r>
-            <w:r>
-              <w:rPr>
-                <w:rStyle w:val="Hyperlink"/>
-                <w:noProof/>
-                <w:rtl/>
-              </w:rPr>
-            </w:r>
-            <w:r>
-              <w:rPr>
-                <w:rStyle w:val="Hyperlink"/>
-                <w:noProof/>
-                <w:rtl/>
-              </w:rPr>
-              <w:fldChar w:fldCharType="separate"/>
-            </w:r>
-            <w:r>
-              <w:rPr>
-                <w:noProof/>
-                <w:webHidden/>
-                <w:rtl/>
-              </w:rPr>
-              <w:t>3</w:t>
-            </w:r>
-            <w:r>
-              <w:rPr>
-                <w:rStyle w:val="Hyperlink"/>
-                <w:noProof/>
-                <w:rtl/>
-              </w:rPr>
-              <w:fldChar w:fldCharType="end"/>
-            </w:r>
-          </w:hyperlink>
-        </w:p>
-        <w:p>
-          <w:pPr>
-            <w:pStyle w:val="TOC3"/>
-            <w:tabs>
-              <w:tab w:val="left" w:pos="5029"/>
-            </w:tabs>
-            <w:rPr>
-              <w:rFonts w:eastAsiaTheme="minorEastAsia" w:cstheme="minorBidi"/>
-              <w:noProof/>
-              <w:sz w:val="22"/>
-              <w:szCs w:val="22"/>
-              <w:rtl/>
-            </w:rPr>
-          </w:pPr>
-          <w:hyperlink w:anchor="_Toc146717929" w:history="1">
-            <w:r>
-              <w:rPr>
-                <w:rStyle w:val="Hyperlink"/>
-                <w:noProof/>
-              </w:rPr>
-              <w:t>4.2.1</w:t>
-            </w:r>
-            <w:r>
-              <w:rPr>
-                <w:rFonts w:eastAsiaTheme="minorEastAsia" w:cstheme="minorBidi"/>
-                <w:noProof/>
-                <w:sz w:val="22"/>
-                <w:szCs w:val="22"/>
-                <w:rtl/>
-              </w:rPr>
-              <w:tab/>
-            </w:r>
-            <w:r>
-              <w:rPr>
-                <w:rStyle w:val="Hyperlink"/>
-                <w:noProof/>
-              </w:rPr>
-              <w:t>Bachelor Graduation Certificate (official translation):</w:t>
-            </w:r>
-            <w:r>
-              <w:rPr>
-                <w:noProof/>
-                <w:webHidden/>
-                <w:rtl/>
-              </w:rPr>
-              <w:tab/>
-            </w:r>
-            <w:r>
-              <w:rPr>
-                <w:rStyle w:val="Hyperlink"/>
-                <w:noProof/>
-                <w:rtl/>
-              </w:rPr>
-              <w:fldChar w:fldCharType="begin"/>
-            </w:r>
-            <w:r>
-              <w:rPr>
-                <w:noProof/>
-                <w:webHidden/>
-                <w:rtl/>
-              </w:rPr>
-              <w:instrText xml:space="preserve"> </w:instrText>
-            </w:r>
-            <w:r>
-              <w:rPr>
-                <w:noProof/>
-                <w:webHidden/>
-              </w:rPr>
-              <w:instrText>PAGEREF</w:instrText>
-            </w:r>
-            <w:r>
-              <w:rPr>
-                <w:noProof/>
-                <w:webHidden/>
-                <w:rtl/>
-              </w:rPr>
-              <w:instrText xml:space="preserve"> _</w:instrText>
-            </w:r>
-            <w:r>
-              <w:rPr>
-                <w:noProof/>
-                <w:webHidden/>
-              </w:rPr>
-              <w:instrText>Toc146717929 \h</w:instrText>
-            </w:r>
-            <w:r>
-              <w:rPr>
-                <w:noProof/>
-                <w:webHidden/>
-                <w:rtl/>
-              </w:rPr>
-              <w:instrText xml:space="preserve"> </w:instrText>
-            </w:r>
-            <w:r>
-              <w:rPr>
-                <w:rStyle w:val="Hyperlink"/>
-                <w:noProof/>
-                <w:rtl/>
-              </w:rPr>
-            </w:r>
-            <w:r>
-              <w:rPr>
-                <w:rStyle w:val="Hyperlink"/>
-                <w:noProof/>
-                <w:rtl/>
-              </w:rPr>
-              <w:fldChar w:fldCharType="separate"/>
-            </w:r>
-            <w:r>
-              <w:rPr>
-                <w:noProof/>
-                <w:webHidden/>
-                <w:rtl/>
-              </w:rPr>
-              <w:t>3</w:t>
-            </w:r>
-            <w:r>
-              <w:rPr>
-                <w:rStyle w:val="Hyperlink"/>
-                <w:noProof/>
-                <w:rtl/>
-              </w:rPr>
-              <w:fldChar w:fldCharType="end"/>
-            </w:r>
-          </w:hyperlink>
-        </w:p>
-        <w:p>
-          <w:pPr>
-            <w:pStyle w:val="TOC3"/>
-            <w:tabs>
-              <w:tab w:val="left" w:pos="4165"/>
-            </w:tabs>
-            <w:rPr>
-              <w:rFonts w:eastAsiaTheme="minorEastAsia" w:cstheme="minorBidi"/>
-              <w:noProof/>
-              <w:sz w:val="22"/>
-              <w:szCs w:val="22"/>
-              <w:rtl/>
-            </w:rPr>
-          </w:pPr>
-          <w:hyperlink w:anchor="_Toc146717930" w:history="1">
-            <w:r>
-              <w:rPr>
-                <w:rStyle w:val="Hyperlink"/>
-                <w:noProof/>
-              </w:rPr>
-              <w:t>4.2.2</w:t>
-            </w:r>
-            <w:r>
-              <w:rPr>
-                <w:rFonts w:eastAsiaTheme="minorEastAsia" w:cstheme="minorBidi"/>
-                <w:noProof/>
-                <w:sz w:val="22"/>
-                <w:szCs w:val="22"/>
-                <w:rtl/>
-              </w:rPr>
-              <w:tab/>
-            </w:r>
-            <w:r>
-              <w:rPr>
-                <w:rStyle w:val="Hyperlink"/>
-                <w:noProof/>
-              </w:rPr>
-              <w:t>Bachelor Graduation Certificate (original):</w:t>
-            </w:r>
-            <w:r>
-              <w:rPr>
-                <w:noProof/>
-                <w:webHidden/>
-                <w:rtl/>
-              </w:rPr>
-              <w:tab/>
-            </w:r>
-            <w:r>
-              <w:rPr>
-                <w:rStyle w:val="Hyperlink"/>
-                <w:noProof/>
-                <w:rtl/>
-              </w:rPr>
-              <w:fldChar w:fldCharType="begin"/>
-            </w:r>
-            <w:r>
-              <w:rPr>
-                <w:noProof/>
-                <w:webHidden/>
-                <w:rtl/>
-              </w:rPr>
-              <w:instrText xml:space="preserve"> </w:instrText>
-            </w:r>
-            <w:r>
-              <w:rPr>
-                <w:noProof/>
-                <w:webHidden/>
-              </w:rPr>
-              <w:instrText>PAGEREF</w:instrText>
-            </w:r>
-            <w:r>
-              <w:rPr>
-                <w:noProof/>
-                <w:webHidden/>
-                <w:rtl/>
-              </w:rPr>
-              <w:instrText xml:space="preserve"> _</w:instrText>
-            </w:r>
-            <w:r>
-              <w:rPr>
-                <w:noProof/>
-                <w:webHidden/>
-              </w:rPr>
-              <w:instrText>Toc146717930 \h</w:instrText>
-            </w:r>
-            <w:r>
-              <w:rPr>
-                <w:noProof/>
-                <w:webHidden/>
-                <w:rtl/>
-              </w:rPr>
-              <w:instrText xml:space="preserve"> </w:instrText>
-            </w:r>
-            <w:r>
-              <w:rPr>
-                <w:rStyle w:val="Hyperlink"/>
-                <w:noProof/>
-                <w:rtl/>
-              </w:rPr>
-            </w:r>
-            <w:r>
-              <w:rPr>
-                <w:rStyle w:val="Hyperlink"/>
-                <w:noProof/>
-                <w:rtl/>
-              </w:rPr>
-              <w:fldChar w:fldCharType="separate"/>
-            </w:r>
-            <w:r>
-              <w:rPr>
-                <w:noProof/>
-                <w:webHidden/>
-                <w:rtl/>
-              </w:rPr>
-              <w:t>3</w:t>
-            </w:r>
-            <w:r>
-              <w:rPr>
-                <w:rStyle w:val="Hyperlink"/>
-                <w:noProof/>
-                <w:rtl/>
-              </w:rPr>
-              <w:fldChar w:fldCharType="end"/>
-            </w:r>
-          </w:hyperlink>
-        </w:p>
-        <w:p>
-          <w:pPr>
-            <w:pStyle w:val="TOC3"/>
-            <w:tabs>
-              <w:tab w:val="left" w:pos="4825"/>
-            </w:tabs>
-            <w:rPr>
-              <w:rFonts w:eastAsiaTheme="minorEastAsia" w:cstheme="minorBidi"/>
-              <w:noProof/>
-              <w:sz w:val="22"/>
-              <w:szCs w:val="22"/>
-              <w:rtl/>
-            </w:rPr>
-          </w:pPr>
-          <w:hyperlink w:anchor="_Toc146717931" w:history="1">
-            <w:r>
-              <w:rPr>
-                <w:rStyle w:val="Hyperlink"/>
-                <w:noProof/>
-              </w:rPr>
-              <w:t>4.2.3</w:t>
-            </w:r>
-            <w:r>
-              <w:rPr>
-                <w:rFonts w:eastAsiaTheme="minorEastAsia" w:cstheme="minorBidi"/>
-                <w:noProof/>
-                <w:sz w:val="22"/>
-                <w:szCs w:val="22"/>
-                <w:rtl/>
-              </w:rPr>
-              <w:tab/>
-            </w:r>
-            <w:r>
-              <w:rPr>
-                <w:rStyle w:val="Hyperlink"/>
-                <w:noProof/>
-              </w:rPr>
-              <w:t>Bachelor Transcript of Scores (official translation):</w:t>
-            </w:r>
-            <w:r>
-              <w:rPr>
-                <w:noProof/>
-                <w:webHidden/>
-                <w:rtl/>
-              </w:rPr>
-              <w:tab/>
-            </w:r>
-            <w:r>
-              <w:rPr>
-                <w:rStyle w:val="Hyperlink"/>
-                <w:noProof/>
-                <w:rtl/>
-              </w:rPr>
-              <w:fldChar w:fldCharType="begin"/>
-            </w:r>
-            <w:r>
-              <w:rPr>
-                <w:noProof/>
-                <w:webHidden/>
-                <w:rtl/>
-              </w:rPr>
-              <w:instrText xml:space="preserve"> </w:instrText>
-            </w:r>
-            <w:r>
-              <w:rPr>
-                <w:noProof/>
-                <w:webHidden/>
-              </w:rPr>
-              <w:instrText>PAGEREF</w:instrText>
-            </w:r>
-            <w:r>
-              <w:rPr>
-                <w:noProof/>
-                <w:webHidden/>
-                <w:rtl/>
-              </w:rPr>
-              <w:instrText xml:space="preserve"> _</w:instrText>
-            </w:r>
-            <w:r>
-              <w:rPr>
-                <w:noProof/>
-                <w:webHidden/>
-              </w:rPr>
-              <w:instrText>Toc146717931 \h</w:instrText>
-            </w:r>
-            <w:r>
-              <w:rPr>
-                <w:noProof/>
-                <w:webHidden/>
-                <w:rtl/>
-              </w:rPr>
-              <w:instrText xml:space="preserve"> </w:instrText>
-            </w:r>
-            <w:r>
-              <w:rPr>
-                <w:rStyle w:val="Hyperlink"/>
-                <w:noProof/>
-                <w:rtl/>
-              </w:rPr>
-            </w:r>
-            <w:r>
-              <w:rPr>
-                <w:rStyle w:val="Hyperlink"/>
-                <w:noProof/>
-                <w:rtl/>
-              </w:rPr>
-              <w:fldChar w:fldCharType="separate"/>
-            </w:r>
-            <w:r>
-              <w:rPr>
-                <w:noProof/>
-                <w:webHidden/>
-                <w:rtl/>
-              </w:rPr>
-              <w:t>3</w:t>
-            </w:r>
-            <w:r>
-              <w:rPr>
-                <w:rStyle w:val="Hyperlink"/>
-                <w:noProof/>
-                <w:rtl/>
-              </w:rPr>
-              <w:fldChar w:fldCharType="end"/>
-            </w:r>
-          </w:hyperlink>
-        </w:p>
-        <w:p>
-          <w:pPr>
-            <w:pStyle w:val="TOC3"/>
-            <w:tabs>
-              <w:tab w:val="left" w:pos="3961"/>
-            </w:tabs>
-            <w:rPr>
-              <w:rFonts w:eastAsiaTheme="minorEastAsia" w:cstheme="minorBidi"/>
-              <w:noProof/>
-              <w:sz w:val="22"/>
-              <w:szCs w:val="22"/>
-              <w:rtl/>
-            </w:rPr>
-          </w:pPr>
-          <w:hyperlink w:anchor="_Toc146717932" w:history="1">
-            <w:r>
-              <w:rPr>
-                <w:rStyle w:val="Hyperlink"/>
-                <w:noProof/>
-              </w:rPr>
-              <w:t>4.2.4</w:t>
-            </w:r>
-            <w:r>
-              <w:rPr>
-                <w:rFonts w:eastAsiaTheme="minorEastAsia" w:cstheme="minorBidi"/>
-                <w:noProof/>
-                <w:sz w:val="22"/>
-                <w:szCs w:val="22"/>
-                <w:rtl/>
-              </w:rPr>
-              <w:tab/>
-            </w:r>
-            <w:r>
-              <w:rPr>
-                <w:rStyle w:val="Hyperlink"/>
-                <w:noProof/>
-              </w:rPr>
-              <w:t>Bachelor Transcript of Scores (original):</w:t>
-            </w:r>
-            <w:r>
-              <w:rPr>
-                <w:noProof/>
-                <w:webHidden/>
-                <w:rtl/>
-              </w:rPr>
-              <w:tab/>
-            </w:r>
-            <w:r>
-              <w:rPr>
-                <w:rStyle w:val="Hyperlink"/>
-                <w:noProof/>
-                <w:rtl/>
-              </w:rPr>
-              <w:fldChar w:fldCharType="begin"/>
-            </w:r>
-            <w:r>
-              <w:rPr>
-                <w:noProof/>
-                <w:webHidden/>
-                <w:rtl/>
-              </w:rPr>
-              <w:instrText xml:space="preserve"> </w:instrText>
-            </w:r>
-            <w:r>
-              <w:rPr>
-                <w:noProof/>
-                <w:webHidden/>
-              </w:rPr>
-              <w:instrText>PAGEREF</w:instrText>
-            </w:r>
-            <w:r>
-              <w:rPr>
-                <w:noProof/>
-                <w:webHidden/>
-                <w:rtl/>
-              </w:rPr>
-              <w:instrText xml:space="preserve"> _</w:instrText>
-            </w:r>
-            <w:r>
-              <w:rPr>
-                <w:noProof/>
-                <w:webHidden/>
-              </w:rPr>
-              <w:instrText>Toc146717932 \h</w:instrText>
-            </w:r>
-            <w:r>
-              <w:rPr>
-                <w:noProof/>
-                <w:webHidden/>
-                <w:rtl/>
-              </w:rPr>
-              <w:instrText xml:space="preserve"> </w:instrText>
-            </w:r>
-            <w:r>
-              <w:rPr>
-                <w:rStyle w:val="Hyperlink"/>
-                <w:noProof/>
-                <w:rtl/>
-              </w:rPr>
-            </w:r>
-            <w:r>
-              <w:rPr>
-                <w:rStyle w:val="Hyperlink"/>
-                <w:noProof/>
-                <w:rtl/>
-              </w:rPr>
-              <w:fldChar w:fldCharType="separate"/>
-            </w:r>
-            <w:r>
-              <w:rPr>
-                <w:noProof/>
-                <w:webHidden/>
-                <w:rtl/>
-              </w:rPr>
-              <w:t>4</w:t>
-            </w:r>
-            <w:r>
-              <w:rPr>
-                <w:rStyle w:val="Hyperlink"/>
-                <w:noProof/>
-                <w:rtl/>
-              </w:rPr>
-              <w:fldChar w:fldCharType="end"/>
-            </w:r>
-          </w:hyperlink>
-        </w:p>
-        <w:p>
-          <w:pPr>
-            <w:pStyle w:val="TOC2"/>
-            <w:rPr>
-              <w:rFonts w:eastAsiaTheme="minorEastAsia" w:cstheme="minorBidi"/>
-              <w:b w:val="0"/>
-              <w:bCs w:val="0"/>
-              <w:noProof/>
-              <w:sz w:val="22"/>
-              <w:szCs w:val="22"/>
-              <w:rtl/>
-            </w:rPr>
-          </w:pPr>
-          <w:hyperlink w:anchor="_Toc146717933" w:history="1">
-            <w:r>
-              <w:rPr>
-                <w:rStyle w:val="Hyperlink"/>
-                <w:noProof/>
-              </w:rPr>
-              <w:t>4.3</w:t>
-            </w:r>
-            <w:r>
-              <w:rPr>
-                <w:rFonts w:eastAsiaTheme="minorEastAsia" w:cstheme="minorBidi"/>
-                <w:b w:val="0"/>
-                <w:bCs w:val="0"/>
-                <w:noProof/>
-                <w:sz w:val="22"/>
-                <w:szCs w:val="22"/>
-                <w:rtl/>
-              </w:rPr>
-              <w:tab/>
-            </w:r>
-            <w:r>
-              <w:rPr>
-                <w:rStyle w:val="Hyperlink"/>
-                <w:noProof/>
-              </w:rPr>
-              <w:t>Professional Documents:</w:t>
-            </w:r>
-            <w:r>
-              <w:rPr>
-                <w:noProof/>
-                <w:webHidden/>
-                <w:rtl/>
-              </w:rPr>
-              <w:tab/>
-            </w:r>
-            <w:r>
-              <w:rPr>
-                <w:rStyle w:val="Hyperlink"/>
-                <w:noProof/>
-                <w:rtl/>
-              </w:rPr>
-              <w:fldChar w:fldCharType="begin"/>
-            </w:r>
-            <w:r>
-              <w:rPr>
-                <w:noProof/>
-                <w:webHidden/>
-                <w:rtl/>
-              </w:rPr>
-              <w:instrText xml:space="preserve"> </w:instrText>
-            </w:r>
-            <w:r>
-              <w:rPr>
-                <w:noProof/>
-                <w:webHidden/>
-              </w:rPr>
-              <w:instrText>PAGEREF</w:instrText>
-            </w:r>
-            <w:r>
-              <w:rPr>
-                <w:noProof/>
-                <w:webHidden/>
-                <w:rtl/>
-              </w:rPr>
-              <w:instrText xml:space="preserve"> _</w:instrText>
-            </w:r>
-            <w:r>
-              <w:rPr>
-                <w:noProof/>
-                <w:webHidden/>
-              </w:rPr>
-              <w:instrText>Toc146717933 \h</w:instrText>
+              <w:instrText>Toc147073105 \h</w:instrText>
             </w:r>
             <w:r>
               <w:rPr>
@@ -2618,7 +2710,7 @@
               <w:rtl/>
             </w:rPr>
           </w:pPr>
-          <w:hyperlink w:anchor="_Toc146717934" w:history="1">
+          <w:hyperlink w:anchor="_Toc147073106" w:history="1">
             <w:r>
               <w:rPr>
                 <w:rStyle w:val="Hyperlink"/>
@@ -2687,7 +2779,7 @@
                 <w:noProof/>
                 <w:webHidden/>
               </w:rPr>
-              <w:instrText>Toc146717934 \h</w:instrText>
+              <w:instrText>Toc147073106 \h</w:instrText>
             </w:r>
             <w:r>
               <w:rPr>
@@ -2744,7 +2836,7 @@
               <w:rtl/>
             </w:rPr>
           </w:pPr>
-          <w:hyperlink w:anchor="_Toc146717935" w:history="1">
+          <w:hyperlink w:anchor="_Toc147073107" w:history="1">
             <w:r>
               <w:rPr>
                 <w:rStyle w:val="Hyperlink"/>
@@ -2813,7 +2905,7 @@
                 <w:noProof/>
                 <w:webHidden/>
               </w:rPr>
-              <w:instrText>Toc146717935 \h</w:instrText>
+              <w:instrText>Toc147073107 \h</w:instrText>
             </w:r>
             <w:r>
               <w:rPr>
@@ -2867,7 +2959,7 @@
               <w:rtl/>
             </w:rPr>
           </w:pPr>
-          <w:hyperlink w:anchor="_Toc146717936" w:history="1">
+          <w:hyperlink w:anchor="_Toc147073108" w:history="1">
             <w:r>
               <w:rPr>
                 <w:rStyle w:val="Hyperlink"/>
@@ -2936,7 +3028,137 @@
                 <w:noProof/>
                 <w:webHidden/>
               </w:rPr>
-              <w:instrText>Toc146717936 \h</w:instrText>
+              <w:instrText>Toc147073108 \h</w:instrText>
+            </w:r>
+            <w:r>
+              <w:rPr>
+                <w:noProof/>
+                <w:webHidden/>
+                <w:rtl/>
+              </w:rPr>
+              <w:instrText xml:space="preserve"> </w:instrText>
+            </w:r>
+            <w:r>
+              <w:rPr>
+                <w:rStyle w:val="Hyperlink"/>
+                <w:noProof/>
+                <w:rtl/>
+              </w:rPr>
+            </w:r>
+            <w:r>
+              <w:rPr>
+                <w:rStyle w:val="Hyperlink"/>
+                <w:noProof/>
+                <w:rtl/>
+              </w:rPr>
+              <w:fldChar w:fldCharType="separate"/>
+            </w:r>
+            <w:r>
+              <w:rPr>
+                <w:noProof/>
+                <w:webHidden/>
+                <w:rtl/>
+              </w:rPr>
+              <w:t>4</w:t>
+            </w:r>
+            <w:r>
+              <w:rPr>
+                <w:rStyle w:val="Hyperlink"/>
+                <w:noProof/>
+                <w:rtl/>
+              </w:rPr>
+              <w:fldChar w:fldCharType="end"/>
+            </w:r>
+          </w:hyperlink>
+        </w:p>
+        <w:p>
+          <w:pPr>
+            <w:pStyle w:val="TOC2"/>
+            <w:tabs>
+              <w:tab w:val="left" w:pos="2816"/>
+            </w:tabs>
+            <w:rPr>
+              <w:rFonts w:eastAsiaTheme="minorEastAsia" w:cstheme="minorBidi"/>
+              <w:b w:val="0"/>
+              <w:bCs w:val="0"/>
+              <w:noProof/>
+              <w:sz w:val="22"/>
+              <w:szCs w:val="22"/>
+              <w:rtl/>
+            </w:rPr>
+          </w:pPr>
+          <w:hyperlink w:anchor="_Toc147073109" w:history="1">
+            <w:r>
+              <w:rPr>
+                <w:rStyle w:val="Hyperlink"/>
+                <w:noProof/>
+              </w:rPr>
+              <w:t>4.4</w:t>
+            </w:r>
+            <w:r>
+              <w:rPr>
+                <w:rFonts w:eastAsiaTheme="minorEastAsia" w:cstheme="minorBidi"/>
+                <w:b w:val="0"/>
+                <w:bCs w:val="0"/>
+                <w:noProof/>
+                <w:sz w:val="22"/>
+                <w:szCs w:val="22"/>
+                <w:rtl/>
+              </w:rPr>
+              <w:tab/>
+            </w:r>
+            <w:r>
+              <w:rPr>
+                <w:rStyle w:val="Hyperlink"/>
+                <w:noProof/>
+              </w:rPr>
+              <w:t>Duolingo language test result:</w:t>
+            </w:r>
+            <w:r>
+              <w:rPr>
+                <w:noProof/>
+                <w:webHidden/>
+                <w:rtl/>
+              </w:rPr>
+              <w:tab/>
+            </w:r>
+            <w:r>
+              <w:rPr>
+                <w:rStyle w:val="Hyperlink"/>
+                <w:noProof/>
+                <w:rtl/>
+              </w:rPr>
+              <w:fldChar w:fldCharType="begin"/>
+            </w:r>
+            <w:r>
+              <w:rPr>
+                <w:noProof/>
+                <w:webHidden/>
+                <w:rtl/>
+              </w:rPr>
+              <w:instrText xml:space="preserve"> </w:instrText>
+            </w:r>
+            <w:r>
+              <w:rPr>
+                <w:noProof/>
+                <w:webHidden/>
+              </w:rPr>
+              <w:instrText>PAGEREF</w:instrText>
+            </w:r>
+            <w:r>
+              <w:rPr>
+                <w:noProof/>
+                <w:webHidden/>
+                <w:rtl/>
+              </w:rPr>
+              <w:instrText xml:space="preserve"> _</w:instrText>
+            </w:r>
+            <w:r>
+              <w:rPr>
+                <w:noProof/>
+                <w:webHidden/>
+              </w:rPr>
+              <w:instrText>Toc147073109 \h</w:instrText>
             </w:r>
             <w:r>
               <w:rPr>
@@ -2992,13 +3214,13 @@
               <w:rtl/>
             </w:rPr>
           </w:pPr>
-          <w:hyperlink w:anchor="_Toc146717937" w:history="1">
-            <w:r>
-              <w:rPr>
-                <w:rStyle w:val="Hyperlink"/>
-                <w:noProof/>
-              </w:rPr>
-              <w:t>4.4</w:t>
+          <w:hyperlink w:anchor="_Toc147073110" w:history="1">
+            <w:r>
+              <w:rPr>
+                <w:rStyle w:val="Hyperlink"/>
+                <w:noProof/>
+              </w:rPr>
+              <w:t>4.5</w:t>
             </w:r>
             <w:r>
               <w:rPr>
@@ -3063,7 +3285,7 @@
                 <w:noProof/>
                 <w:webHidden/>
               </w:rPr>
-              <w:instrText>Toc146717937 \h</w:instrText>
+              <w:instrText>Toc147073110 \h</w:instrText>
             </w:r>
             <w:r>
               <w:rPr>
@@ -3120,13 +3342,13 @@
               <w:rtl/>
             </w:rPr>
           </w:pPr>
-          <w:hyperlink w:anchor="_Toc146717938" w:history="1">
-            <w:r>
-              <w:rPr>
-                <w:rStyle w:val="Hyperlink"/>
-                <w:noProof/>
-              </w:rPr>
-              <w:t>4.4.1</w:t>
+          <w:hyperlink w:anchor="_Toc147073111" w:history="1">
+            <w:r>
+              <w:rPr>
+                <w:rStyle w:val="Hyperlink"/>
+                <w:noProof/>
+              </w:rPr>
+              <w:t>4.5.1</w:t>
             </w:r>
             <w:r>
               <w:rPr>
@@ -3189,7 +3411,7 @@
                 <w:noProof/>
                 <w:webHidden/>
               </w:rPr>
-              <w:instrText>Toc146717938 \h</w:instrText>
+              <w:instrText>Toc147073111 \h</w:instrText>
             </w:r>
             <w:r>
               <w:rPr>
@@ -3246,13 +3468,13 @@
               <w:rtl/>
             </w:rPr>
           </w:pPr>
-          <w:hyperlink w:anchor="_Toc146717939" w:history="1">
-            <w:r>
-              <w:rPr>
-                <w:rStyle w:val="Hyperlink"/>
-                <w:noProof/>
-              </w:rPr>
-              <w:t>4.4.2</w:t>
+          <w:hyperlink w:anchor="_Toc147073112" w:history="1">
+            <w:r>
+              <w:rPr>
+                <w:rStyle w:val="Hyperlink"/>
+                <w:noProof/>
+              </w:rPr>
+              <w:t>4.5.2</w:t>
             </w:r>
             <w:r>
               <w:rPr>
@@ -3315,7 +3537,7 @@
                 <w:noProof/>
                 <w:webHidden/>
               </w:rPr>
-              <w:instrText>Toc146717939 \h</w:instrText>
+              <w:instrText>Toc147073112 \h</w:instrText>
             </w:r>
             <w:r>
               <w:rPr>
@@ -3380,6 +3602,7 @@
       <w:pPr>
         <w:bidi w:val="0"/>
       </w:pPr>
+      <w:bookmarkStart w:id="0" w:name="_GoBack"/>
       <w:r>
         <w:rPr>
           <w:bCs/>
@@ -3391,7 +3614,8 @@
       <w:pPr>
         <w:pStyle w:val="Heading1"/>
       </w:pPr>
-      <w:bookmarkStart w:id="1" w:name="_Toc146717921"/>
+      <w:bookmarkStart w:id="1" w:name="_Toc147073093"/>
+      <w:bookmarkEnd w:id="0"/>
       <w:r>
         <w:lastRenderedPageBreak/>
         <w:t>Curriculum Vitae:</w:t>
@@ -3422,7 +3646,7 @@
       <w:pPr>
         <w:pStyle w:val="Heading1"/>
       </w:pPr>
-      <w:bookmarkStart w:id="2" w:name="_Toc146717922"/>
+      <w:bookmarkStart w:id="2" w:name="_Toc147073094"/>
       <w:r>
         <w:t>Study Plan:</w:t>
       </w:r>
@@ -3442,7 +3666,7 @@
       <w:pPr>
         <w:pStyle w:val="Heading1"/>
       </w:pPr>
-      <w:bookmarkStart w:id="3" w:name="_Toc146717923"/>
+      <w:bookmarkStart w:id="3" w:name="_Toc147073095"/>
       <w:r>
         <w:t xml:space="preserve">Seven </w:t>
       </w:r>
@@ -3465,7 +3689,7 @@
       <w:pPr>
         <w:pStyle w:val="Heading1"/>
       </w:pPr>
-      <w:bookmarkStart w:id="4" w:name="_Toc146717924"/>
+      <w:bookmarkStart w:id="4" w:name="_Toc147073096"/>
       <w:r>
         <w:t>Supporting documents:</w:t>
       </w:r>
@@ -3480,7 +3704,7 @@
         </w:numPr>
         <w:bidi w:val="0"/>
       </w:pPr>
-      <w:bookmarkStart w:id="5" w:name="_Toc146717925"/>
+      <w:bookmarkStart w:id="5" w:name="_Toc147073097"/>
       <w:r>
         <w:t>Identity Documents:</w:t>
       </w:r>
@@ -3495,7 +3719,7 @@
         </w:numPr>
         <w:bidi w:val="0"/>
       </w:pPr>
-      <w:bookmarkStart w:id="6" w:name="_Toc146717926"/>
+      <w:bookmarkStart w:id="6" w:name="_Toc147073098"/>
       <w:r>
         <w:t>Birth Certificate (official translation):</w:t>
       </w:r>
@@ -3556,7 +3780,7 @@
         </w:numPr>
         <w:bidi w:val="0"/>
       </w:pPr>
-      <w:bookmarkStart w:id="7" w:name="_Toc146717927"/>
+      <w:bookmarkStart w:id="7" w:name="_Toc147073099"/>
       <w:r>
         <w:t>Birth Certificate (original):</w:t>
       </w:r>
@@ -3646,9 +3870,12 @@
         </w:numPr>
         <w:bidi w:val="0"/>
       </w:pPr>
-      <w:bookmarkStart w:id="8" w:name="_Toc146717928"/>
-      <w:r>
-        <w:t>Educational documents:</w:t>
+      <w:bookmarkStart w:id="8" w:name="_Toc147073100"/>
+      <w:r>
+        <w:t>Secondary Education</w:t>
+      </w:r>
+      <w:r>
+        <w:t xml:space="preserve"> documents:</w:t>
       </w:r>
       <w:bookmarkEnd w:id="8"/>
     </w:p>
@@ -3661,9 +3888,15 @@
         </w:numPr>
         <w:bidi w:val="0"/>
       </w:pPr>
-      <w:bookmarkStart w:id="9" w:name="_Toc146717929"/>
-      <w:r>
-        <w:t>Bachelor Graduation Certificate</w:t>
+      <w:bookmarkStart w:id="9" w:name="_Toc147073101"/>
+      <w:r>
+        <w:t>High School</w:t>
+      </w:r>
+      <w:r>
+        <w:t xml:space="preserve"> </w:t>
+      </w:r>
+      <w:r>
+        <w:t>Diploma</w:t>
       </w:r>
       <w:r>
         <w:t xml:space="preserve"> (official translation)</w:t>
@@ -3716,9 +3949,12 @@
         </w:numPr>
         <w:bidi w:val="0"/>
       </w:pPr>
-      <w:bookmarkStart w:id="10" w:name="_Toc146717930"/>
-      <w:r>
-        <w:t>Bachelor Graduation Certificate (original):</w:t>
+      <w:bookmarkStart w:id="10" w:name="_Toc147073102"/>
+      <w:r>
+        <w:t>High School Diploma</w:t>
+      </w:r>
+      <w:r>
+        <w:t xml:space="preserve"> (original):</w:t>
       </w:r>
       <w:bookmarkEnd w:id="10"/>
     </w:p>
@@ -3765,9 +4001,12 @@
         </w:numPr>
         <w:bidi w:val="0"/>
       </w:pPr>
-      <w:bookmarkStart w:id="11" w:name="_Toc146717931"/>
-      <w:r>
-        <w:t>Bachelor Transcript of Scores (official translation):</w:t>
+      <w:bookmarkStart w:id="11" w:name="_Toc147073103"/>
+      <w:r>
+        <w:t>High School</w:t>
+      </w:r>
+      <w:r>
+        <w:t xml:space="preserve"> Transcript of Scores (official translation):</w:t>
       </w:r>
       <w:bookmarkEnd w:id="11"/>
     </w:p>
@@ -3838,10 +4077,13 @@
         </w:numPr>
         <w:bidi w:val="0"/>
       </w:pPr>
-      <w:bookmarkStart w:id="12" w:name="_Toc146717932"/>
+      <w:bookmarkStart w:id="12" w:name="_Toc147073104"/>
       <w:r>
         <w:lastRenderedPageBreak/>
-        <w:t>Bachelor Transcript of Scores (original):</w:t>
+        <w:t>High School</w:t>
+      </w:r>
+      <w:r>
+        <w:t xml:space="preserve"> Transcript of Scores (original):</w:t>
       </w:r>
       <w:bookmarkEnd w:id="12"/>
     </w:p>
@@ -3912,7 +4154,7 @@
         </w:numPr>
         <w:bidi w:val="0"/>
       </w:pPr>
-      <w:bookmarkStart w:id="13" w:name="_Toc146717933"/>
+      <w:bookmarkStart w:id="13" w:name="_Toc147073105"/>
       <w:r>
         <w:t>Professional Documents:</w:t>
       </w:r>
@@ -3927,7 +4169,7 @@
         </w:numPr>
         <w:bidi w:val="0"/>
       </w:pPr>
-      <w:bookmarkStart w:id="14" w:name="_Toc146717934"/>
+      <w:bookmarkStart w:id="14" w:name="_Toc147073106"/>
       <w:r>
         <w:t>Social Security Report Card (official translation):</w:t>
       </w:r>
@@ -3976,7 +4218,7 @@
         </w:numPr>
         <w:bidi w:val="0"/>
       </w:pPr>
-      <w:bookmarkStart w:id="15" w:name="_Toc146717935"/>
+      <w:bookmarkStart w:id="15" w:name="_Toc147073107"/>
       <w:r>
         <w:t>Social Security Report Card (original):</w:t>
       </w:r>
@@ -4037,7 +4279,7 @@
         </w:numPr>
         <w:bidi w:val="0"/>
       </w:pPr>
-      <w:bookmarkStart w:id="16" w:name="_Toc146717936"/>
+      <w:bookmarkStart w:id="16" w:name="_Toc147073108"/>
       <w:r>
         <w:t>Job Certificate:</w:t>
       </w:r>
@@ -4074,26 +4316,11 @@
         </w:numPr>
         <w:bidi w:val="0"/>
       </w:pPr>
-      <w:bookmarkStart w:id="17" w:name="_Toc146717937"/>
-      <w:r>
-        <w:t>Criminal Record:</w:t>
+      <w:bookmarkStart w:id="17" w:name="_Toc147073109"/>
+      <w:r>
+        <w:t>Duolingo language test result:</w:t>
       </w:r>
       <w:bookmarkEnd w:id="17"/>
-    </w:p>
-    <w:p>
-      <w:pPr>
-        <w:pStyle w:val="Heading3"/>
-        <w:numPr>
-          <w:ilvl w:val="2"/>
-          <w:numId w:val="1"/>
-        </w:numPr>
-        <w:bidi w:val="0"/>
-      </w:pPr>
-      <w:bookmarkStart w:id="18" w:name="_Toc146717938"/>
-      <w:r>
-        <w:t>Certificate of Clean Criminal Record (official translation):</w:t>
-      </w:r>
-      <w:bookmarkEnd w:id="18"/>
     </w:p>
     <w:tbl>
       <w:tblPr>
@@ -4119,6 +4346,26 @@
     </w:tbl>
     <w:p>
       <w:pPr>
+        <w:bidi w:val="0"/>
+      </w:pPr>
+    </w:p>
+    <w:p>
+      <w:pPr>
+        <w:pStyle w:val="Heading2"/>
+        <w:numPr>
+          <w:ilvl w:val="1"/>
+          <w:numId w:val="1"/>
+        </w:numPr>
+        <w:bidi w:val="0"/>
+      </w:pPr>
+      <w:bookmarkStart w:id="18" w:name="_Toc147073110"/>
+      <w:r>
+        <w:t>Criminal Record:</w:t>
+      </w:r>
+      <w:bookmarkEnd w:id="18"/>
+    </w:p>
+    <w:p>
+      <w:pPr>
         <w:pStyle w:val="Heading3"/>
         <w:numPr>
           <w:ilvl w:val="2"/>
@@ -4126,11 +4373,48 @@
         </w:numPr>
         <w:bidi w:val="0"/>
       </w:pPr>
-      <w:bookmarkStart w:id="19" w:name="_Toc146717939"/>
+      <w:bookmarkStart w:id="19" w:name="_Toc147073111"/>
+      <w:r>
+        <w:t>Certificate of Clean Criminal Record (official translation):</w:t>
+      </w:r>
+      <w:bookmarkEnd w:id="19"/>
+    </w:p>
+    <w:tbl>
+      <w:tblPr>
+        <w:tblStyle w:val="TableGrid"/>
+        <w:tblW w:w="0" w:type="auto"/>
+        <w:tblLook w:val="04A0" w:firstRow="1" w:lastRow="0" w:firstColumn="1" w:lastColumn="0" w:noHBand="0" w:noVBand="1"/>
+      </w:tblPr>
+      <w:tblGrid>
+        <w:gridCol w:w="9016"/>
+      </w:tblGrid>
+      <w:tr>
+        <w:tc>
+          <w:tcPr>
+            <w:tcW w:w="9016" w:type="dxa"/>
+          </w:tcPr>
+          <w:p>
+            <w:pPr>
+              <w:bidi w:val="0"/>
+            </w:pPr>
+          </w:p>
+        </w:tc>
+      </w:tr>
+    </w:tbl>
+    <w:p>
+      <w:pPr>
+        <w:pStyle w:val="Heading3"/>
+        <w:numPr>
+          <w:ilvl w:val="2"/>
+          <w:numId w:val="1"/>
+        </w:numPr>
+        <w:bidi w:val="0"/>
+      </w:pPr>
+      <w:bookmarkStart w:id="20" w:name="_Toc147073112"/>
       <w:r>
         <w:t>Certificate of Clean Criminal Record (original):</w:t>
       </w:r>
-      <w:bookmarkEnd w:id="19"/>
+      <w:bookmarkEnd w:id="20"/>
     </w:p>
     <w:tbl>
       <w:tblPr>
@@ -4372,6 +4656,119 @@
     </w:lvl>
   </w:abstractNum>
   <w:abstractNum w:abstractNumId="1" w15:restartNumberingAfterBreak="0">
+    <w:nsid w:val="36FE6770"/>
+    <w:multiLevelType w:val="hybridMultilevel"/>
+    <w:tmpl w:val="EA0ED300"/>
+    <w:lvl w:ilvl="0" w:tplc="04090001">
+      <w:start w:val="1"/>
+      <w:numFmt w:val="bullet"/>
+      <w:lvlText w:val=""/>
+      <w:lvlJc w:val="left"/>
+      <w:pPr>
+        <w:ind w:left="720" w:hanging="360"/>
+      </w:pPr>
+      <w:rPr>
+        <w:rFonts w:ascii="Symbol" w:hAnsi="Symbol" w:hint="default"/>
+      </w:rPr>
+    </w:lvl>
+    <w:lvl w:ilvl="1" w:tplc="04090003" w:tentative="1">
+      <w:start w:val="1"/>
+      <w:numFmt w:val="bullet"/>
+      <w:lvlText w:val="o"/>
+      <w:lvlJc w:val="left"/>
+      <w:pPr>
+        <w:ind w:left="1440" w:hanging="360"/>
+      </w:pPr>
+      <w:rPr>
+        <w:rFonts w:ascii="Courier New" w:hAnsi="Courier New" w:cs="Courier New" w:hint="default"/>
+      </w:rPr>
+    </w:lvl>
+    <w:lvl w:ilvl="2" w:tplc="04090005" w:tentative="1">
+      <w:start w:val="1"/>
+      <w:numFmt w:val="bullet"/>
+      <w:lvlText w:val=""/>
+      <w:lvlJc w:val="left"/>
+      <w:pPr>
+        <w:ind w:left="2160" w:hanging="360"/>
+      </w:pPr>
+      <w:rPr>
+        <w:rFonts w:ascii="Wingdings" w:hAnsi="Wingdings" w:hint="default"/>
+      </w:rPr>
+    </w:lvl>
+    <w:lvl w:ilvl="3" w:tplc="04090001" w:tentative="1">
+      <w:start w:val="1"/>
+      <w:numFmt w:val="bullet"/>
+      <w:lvlText w:val=""/>
+      <w:lvlJc w:val="left"/>
+      <w:pPr>
+        <w:ind w:left="2880" w:hanging="360"/>
+      </w:pPr>
+      <w:rPr>
+        <w:rFonts w:ascii="Symbol" w:hAnsi="Symbol" w:hint="default"/>
+      </w:rPr>
+    </w:lvl>
+    <w:lvl w:ilvl="4" w:tplc="04090003" w:tentative="1">
+      <w:start w:val="1"/>
+      <w:numFmt w:val="bullet"/>
+      <w:lvlText w:val="o"/>
+      <w:lvlJc w:val="left"/>
+      <w:pPr>
+        <w:ind w:left="3600" w:hanging="360"/>
+      </w:pPr>
+      <w:rPr>
+        <w:rFonts w:ascii="Courier New" w:hAnsi="Courier New" w:cs="Courier New" w:hint="default"/>
+      </w:rPr>
+    </w:lvl>
+    <w:lvl w:ilvl="5" w:tplc="04090005" w:tentative="1">
+      <w:start w:val="1"/>
+      <w:numFmt w:val="bullet"/>
+      <w:lvlText w:val=""/>
+      <w:lvlJc w:val="left"/>
+      <w:pPr>
+        <w:ind w:left="4320" w:hanging="360"/>
+      </w:pPr>
+      <w:rPr>
+        <w:rFonts w:ascii="Wingdings" w:hAnsi="Wingdings" w:hint="default"/>
+      </w:rPr>
+    </w:lvl>
+    <w:lvl w:ilvl="6" w:tplc="04090001" w:tentative="1">
+      <w:start w:val="1"/>
+      <w:numFmt w:val="bullet"/>
+      <w:lvlText w:val=""/>
+      <w:lvlJc w:val="left"/>
+      <w:pPr>
+        <w:ind w:left="5040" w:hanging="360"/>
+      </w:pPr>
+      <w:rPr>
+        <w:rFonts w:ascii="Symbol" w:hAnsi="Symbol" w:hint="default"/>
+      </w:rPr>
+    </w:lvl>
+    <w:lvl w:ilvl="7" w:tplc="04090003" w:tentative="1">
+      <w:start w:val="1"/>
+      <w:numFmt w:val="bullet"/>
+      <w:lvlText w:val="o"/>
+      <w:lvlJc w:val="left"/>
+      <w:pPr>
+        <w:ind w:left="5760" w:hanging="360"/>
+      </w:pPr>
+      <w:rPr>
+        <w:rFonts w:ascii="Courier New" w:hAnsi="Courier New" w:cs="Courier New" w:hint="default"/>
+      </w:rPr>
+    </w:lvl>
+    <w:lvl w:ilvl="8" w:tplc="04090005" w:tentative="1">
+      <w:start w:val="1"/>
+      <w:numFmt w:val="bullet"/>
+      <w:lvlText w:val=""/>
+      <w:lvlJc w:val="left"/>
+      <w:pPr>
+        <w:ind w:left="6480" w:hanging="360"/>
+      </w:pPr>
+      <w:rPr>
+        <w:rFonts w:ascii="Wingdings" w:hAnsi="Wingdings" w:hint="default"/>
+      </w:rPr>
+    </w:lvl>
+  </w:abstractNum>
+  <w:abstractNum w:abstractNumId="2" w15:restartNumberingAfterBreak="0">
     <w:nsid w:val="43B64E19"/>
     <w:multiLevelType w:val="multilevel"/>
     <w:tmpl w:val="0409001F"/>
@@ -4457,7 +4854,7 @@
       </w:pPr>
     </w:lvl>
   </w:abstractNum>
-  <w:abstractNum w:abstractNumId="2" w15:restartNumberingAfterBreak="0">
+  <w:abstractNum w:abstractNumId="3" w15:restartNumberingAfterBreak="0">
     <w:nsid w:val="5CD113F6"/>
     <w:multiLevelType w:val="multilevel"/>
     <w:tmpl w:val="85580062"/>
@@ -4577,21 +4974,24 @@
     </w:lvl>
   </w:abstractNum>
   <w:num w:numId="1">
-    <w:abstractNumId w:val="2"/>
+    <w:abstractNumId w:val="3"/>
   </w:num>
   <w:num w:numId="2">
-    <w:abstractNumId w:val="2"/>
+    <w:abstractNumId w:val="3"/>
   </w:num>
   <w:num w:numId="3">
-    <w:abstractNumId w:val="2"/>
+    <w:abstractNumId w:val="3"/>
   </w:num>
   <w:num w:numId="4">
-    <w:abstractNumId w:val="2"/>
+    <w:abstractNumId w:val="3"/>
   </w:num>
   <w:num w:numId="5">
     <w:abstractNumId w:val="0"/>
   </w:num>
   <w:num w:numId="6">
+    <w:abstractNumId w:val="2"/>
+  </w:num>
+  <w:num w:numId="7">
     <w:abstractNumId w:val="1"/>
   </w:num>
 </w:numbering>
@@ -4720,6 +5120,7 @@
     <w:lsdException w:name="HTML Sample" w:semiHidden="1" w:unhideWhenUsed="1"/>
     <w:lsdException w:name="HTML Typewriter" w:semiHidden="1" w:unhideWhenUsed="1"/>
     <w:lsdException w:name="HTML Variable" w:semiHidden="1" w:unhideWhenUsed="1"/>
+    <w:lsdException w:name="Normal Table" w:semiHidden="1" w:unhideWhenUsed="1"/>
     <w:lsdException w:name="annotation subject" w:semiHidden="1" w:unhideWhenUsed="1"/>
     <w:lsdException w:name="No List" w:semiHidden="1" w:unhideWhenUsed="1"/>
     <w:lsdException w:name="Outline List 1" w:semiHidden="1" w:unhideWhenUsed="1"/>
@@ -4762,8 +5163,11 @@
     <w:lsdException w:name="Table Contemporary" w:semiHidden="1" w:unhideWhenUsed="1"/>
     <w:lsdException w:name="Table Elegant" w:semiHidden="1" w:unhideWhenUsed="1"/>
     <w:lsdException w:name="Table Professional" w:semiHidden="1" w:unhideWhenUsed="1"/>
+    <w:lsdException w:name="Table Subtle 1" w:semiHidden="1" w:unhideWhenUsed="1"/>
     <w:lsdException w:name="Table Subtle 2" w:semiHidden="1" w:unhideWhenUsed="1"/>
     <w:lsdException w:name="Table Web 1" w:semiHidden="1" w:unhideWhenUsed="1"/>
+    <w:lsdException w:name="Table Web 2" w:semiHidden="1" w:unhideWhenUsed="1"/>
+    <w:lsdException w:name="Table Web 3" w:semiHidden="1" w:unhideWhenUsed="1"/>
     <w:lsdException w:name="Balloon Text" w:semiHidden="1" w:unhideWhenUsed="1"/>
     <w:lsdException w:name="Table Grid" w:uiPriority="39"/>
     <w:lsdException w:name="Table Theme" w:semiHidden="1" w:unhideWhenUsed="1"/>
@@ -5289,7 +5693,7 @@
     <w:autoRedefine/>
     <w:uiPriority w:val="39"/>
     <w:unhideWhenUsed/>
-    <w:rsid w:val="00CB20EE"/>
+    <w:rsid w:val="00D37227"/>
     <w:pPr>
       <w:tabs>
         <w:tab w:val="left" w:pos="1540"/>
@@ -5517,6 +5921,17 @@
       <w:szCs w:val="24"/>
       <w:lang w:bidi="ar-SA"/>
     </w:rPr>
+  </w:style>
+  <w:style w:type="paragraph" w:styleId="ListParagraph">
+    <w:name w:val="List Paragraph"/>
+    <w:basedOn w:val="Normal"/>
+    <w:uiPriority w:val="34"/>
+    <w:qFormat/>
+    <w:rsid w:val="00035F16"/>
+    <w:pPr>
+      <w:ind w:left="720"/>
+      <w:contextualSpacing/>
+    </w:pPr>
   </w:style>
 </w:styles>
 </file>
@@ -5806,7 +6221,7 @@
 </file>
 
 <file path=customXml/itemProps2.xml><?xml version="1.0" encoding="utf-8"?>
-<ds:datastoreItem xmlns:ds="http://schemas.openxmlformats.org/officeDocument/2006/customXml" ds:itemID="{30CE46AB-87EB-4AA9-B09F-E108A5913613}">
+<ds:datastoreItem xmlns:ds="http://schemas.openxmlformats.org/officeDocument/2006/customXml" ds:itemID="{6226A531-DEE8-482B-AEBE-14423EC286D2}">
   <ds:schemaRefs>
     <ds:schemaRef ds:uri="http://schemas.openxmlformats.org/officeDocument/2006/bibliography"/>
   </ds:schemaRefs>

</xml_diff>